<commit_message>
update after review: DonGiaoHang, CT_GiaoHang, HoaDon, PhieuCongNo
</commit_message>
<xml_diff>
--- a/BaoCao/DD/Sau_Review/1412558/[DD] [SML] DonGiaoHang_CT-GiaoHang_HoaDon.docx
+++ b/BaoCao/DD/Sau_Review/1412558/[DD] [SML] DonGiaoHang_CT-GiaoHang_HoaDon.docx
@@ -956,14 +956,13 @@
           <w:ilvl w:val="0"/>
           <w:numId w:val="0"/>
         </w:numPr>
-        <w:ind w:left="1296"/>
       </w:pPr>
       <w:r>
         <w:rPr>
           <w:noProof/>
         </w:rPr>
         <w:drawing>
-          <wp:anchor distT="0" distB="0" distL="114300" distR="114300" simplePos="0" relativeHeight="251659264" behindDoc="0" locked="0" layoutInCell="1" allowOverlap="1">
+          <wp:anchor distT="0" distB="0" distL="114300" distR="114300" simplePos="0" relativeHeight="251660288" behindDoc="0" locked="0" layoutInCell="1" allowOverlap="1">
             <wp:simplePos x="0" y="0"/>
             <wp:positionH relativeFrom="column">
               <wp:posOffset>819150</wp:posOffset>
@@ -971,10 +970,10 @@
             <wp:positionV relativeFrom="paragraph">
               <wp:posOffset>1270</wp:posOffset>
             </wp:positionV>
-            <wp:extent cx="7077075" cy="4743450"/>
+            <wp:extent cx="7077075" cy="5105400"/>
             <wp:effectExtent l="0" t="0" r="9525" b="0"/>
             <wp:wrapTopAndBottom/>
-            <wp:docPr id="4" name="Hình ảnh 4"/>
+            <wp:docPr id="3" name="Hình ảnh 3"/>
             <wp:cNvGraphicFramePr>
               <a:graphicFrameLocks xmlns:a="http://schemas.openxmlformats.org/drawingml/2006/main" noChangeAspect="1"/>
             </wp:cNvGraphicFramePr>
@@ -982,7 +981,7 @@
               <a:graphicData uri="http://schemas.openxmlformats.org/drawingml/2006/picture">
                 <pic:pic xmlns:pic="http://schemas.openxmlformats.org/drawingml/2006/picture">
                   <pic:nvPicPr>
-                    <pic:cNvPr id="4" name="DeliveryOrderVM.jpg"/>
+                    <pic:cNvPr id="3" name="DeliveryOrderVM.jpg"/>
                     <pic:cNvPicPr/>
                   </pic:nvPicPr>
                   <pic:blipFill>
@@ -1000,7 +999,7 @@
                   <pic:spPr>
                     <a:xfrm>
                       <a:off x="0" y="0"/>
-                      <a:ext cx="7077075" cy="4743450"/>
+                      <a:ext cx="7077075" cy="5105400"/>
                     </a:xfrm>
                     <a:prstGeom prst="rect">
                       <a:avLst/>
@@ -1023,6 +1022,7 @@
         <w:ind w:left="1296"/>
       </w:pPr>
       <w:r>
+        <w:lastRenderedPageBreak/>
         <w:t>DetailedDeliveryOderViewModel</w:t>
       </w:r>
     </w:p>
@@ -1041,18 +1041,18 @@
         </w:rPr>
         <w:lastRenderedPageBreak/>
         <w:drawing>
-          <wp:anchor distT="0" distB="0" distL="114300" distR="114300" simplePos="0" relativeHeight="251660288" behindDoc="0" locked="0" layoutInCell="1" allowOverlap="1">
+          <wp:anchor distT="0" distB="0" distL="114300" distR="114300" simplePos="0" relativeHeight="251659264" behindDoc="0" locked="0" layoutInCell="1" allowOverlap="1">
             <wp:simplePos x="0" y="0"/>
             <wp:positionH relativeFrom="column">
-              <wp:posOffset>-47625</wp:posOffset>
+              <wp:posOffset>819150</wp:posOffset>
             </wp:positionH>
             <wp:positionV relativeFrom="paragraph">
               <wp:posOffset>0</wp:posOffset>
             </wp:positionV>
-            <wp:extent cx="8229600" cy="5857875"/>
-            <wp:effectExtent l="0" t="0" r="0" b="9525"/>
+            <wp:extent cx="7496810" cy="5943600"/>
+            <wp:effectExtent l="0" t="0" r="8890" b="0"/>
             <wp:wrapTopAndBottom/>
-            <wp:docPr id="6" name="Hình ảnh 6"/>
+            <wp:docPr id="5" name="Hình ảnh 5"/>
             <wp:cNvGraphicFramePr>
               <a:graphicFrameLocks xmlns:a="http://schemas.openxmlformats.org/drawingml/2006/main" noChangeAspect="1"/>
             </wp:cNvGraphicFramePr>
@@ -1060,7 +1060,7 @@
               <a:graphicData uri="http://schemas.openxmlformats.org/drawingml/2006/picture">
                 <pic:pic xmlns:pic="http://schemas.openxmlformats.org/drawingml/2006/picture">
                   <pic:nvPicPr>
-                    <pic:cNvPr id="6" name="DetailedDeliveryOrderVM.jpg"/>
+                    <pic:cNvPr id="5" name="DetailedDeliveryOrderVM.jpg"/>
                     <pic:cNvPicPr/>
                   </pic:nvPicPr>
                   <pic:blipFill>
@@ -1078,7 +1078,7 @@
                   <pic:spPr>
                     <a:xfrm>
                       <a:off x="0" y="0"/>
-                      <a:ext cx="8229600" cy="5857875"/>
+                      <a:ext cx="7496810" cy="5943600"/>
                     </a:xfrm>
                     <a:prstGeom prst="rect">
                       <a:avLst/>
@@ -1123,15 +1123,15 @@
           <wp:anchor distT="0" distB="0" distL="114300" distR="114300" simplePos="0" relativeHeight="251661312" behindDoc="0" locked="0" layoutInCell="1" allowOverlap="1">
             <wp:simplePos x="0" y="0"/>
             <wp:positionH relativeFrom="column">
-              <wp:posOffset>66675</wp:posOffset>
+              <wp:posOffset>819150</wp:posOffset>
             </wp:positionH>
             <wp:positionV relativeFrom="paragraph">
               <wp:posOffset>0</wp:posOffset>
             </wp:positionV>
-            <wp:extent cx="8229600" cy="5751195"/>
-            <wp:effectExtent l="0" t="0" r="0" b="1905"/>
+            <wp:extent cx="7997190" cy="5943600"/>
+            <wp:effectExtent l="0" t="0" r="3810" b="0"/>
             <wp:wrapTopAndBottom/>
-            <wp:docPr id="7" name="Hình ảnh 7"/>
+            <wp:docPr id="8" name="Hình ảnh 8"/>
             <wp:cNvGraphicFramePr>
               <a:graphicFrameLocks xmlns:a="http://schemas.openxmlformats.org/drawingml/2006/main" noChangeAspect="1"/>
             </wp:cNvGraphicFramePr>
@@ -1139,7 +1139,7 @@
               <a:graphicData uri="http://schemas.openxmlformats.org/drawingml/2006/picture">
                 <pic:pic xmlns:pic="http://schemas.openxmlformats.org/drawingml/2006/picture">
                   <pic:nvPicPr>
-                    <pic:cNvPr id="7" name="CreateDeliveryOrderVM.jpg"/>
+                    <pic:cNvPr id="8" name="CreateDeliveryOrderVM.jpg"/>
                     <pic:cNvPicPr/>
                   </pic:nvPicPr>
                   <pic:blipFill>
@@ -1157,7 +1157,7 @@
                   <pic:spPr>
                     <a:xfrm>
                       <a:off x="0" y="0"/>
-                      <a:ext cx="8229600" cy="5751195"/>
+                      <a:ext cx="7997190" cy="5943600"/>
                     </a:xfrm>
                     <a:prstGeom prst="rect">
                       <a:avLst/>
@@ -1174,12 +1174,21 @@
       <w:pPr>
         <w:pStyle w:val="TuNormal"/>
         <w:numPr>
+          <w:ilvl w:val="0"/>
+          <w:numId w:val="0"/>
+        </w:numPr>
+        <w:ind w:left="1296"/>
+      </w:pPr>
+    </w:p>
+    <w:p>
+      <w:pPr>
+        <w:pStyle w:val="TuNormal"/>
+        <w:numPr>
           <w:ilvl w:val="2"/>
           <w:numId w:val="17"/>
         </w:numPr>
       </w:pPr>
       <w:r>
-        <w:lastRenderedPageBreak/>
         <w:t>Sơ đồ lớp chi tiết</w:t>
       </w:r>
     </w:p>
@@ -1221,22 +1230,47 @@
         <w:ind w:left="1296"/>
       </w:pPr>
       <w:r>
+        <w:t xml:space="preserve">Tham chiếu: [FR-01] </w:t>
+      </w:r>
+      <w:r>
+        <w:t>UC</w:t>
+      </w:r>
+      <w:r>
+        <w:t>CN-</w:t>
+      </w:r>
+      <w:r>
+        <w:t>33, UCCN-34, UCCN-35, UCCN-39</w:t>
+      </w:r>
+      <w:r>
+        <w:t>, CLS_25</w:t>
+      </w:r>
+    </w:p>
+    <w:p>
+      <w:pPr>
+        <w:pStyle w:val="TuNormal"/>
+        <w:numPr>
+          <w:ilvl w:val="0"/>
+          <w:numId w:val="0"/>
+        </w:numPr>
+        <w:ind w:left="1296"/>
+      </w:pPr>
+      <w:r>
         <w:rPr>
           <w:noProof/>
         </w:rPr>
         <w:drawing>
-          <wp:anchor distT="0" distB="0" distL="114300" distR="114300" simplePos="0" relativeHeight="251667456" behindDoc="0" locked="0" layoutInCell="1" allowOverlap="1">
+          <wp:anchor distT="0" distB="0" distL="114300" distR="114300" simplePos="0" relativeHeight="251662336" behindDoc="0" locked="0" layoutInCell="1" allowOverlap="1">
             <wp:simplePos x="0" y="0"/>
             <wp:positionH relativeFrom="column">
-              <wp:posOffset>9525</wp:posOffset>
+              <wp:posOffset>819150</wp:posOffset>
             </wp:positionH>
             <wp:positionV relativeFrom="paragraph">
-              <wp:posOffset>220345</wp:posOffset>
+              <wp:posOffset>3175</wp:posOffset>
             </wp:positionV>
             <wp:extent cx="8229600" cy="2860040"/>
             <wp:effectExtent l="0" t="0" r="0" b="0"/>
             <wp:wrapTopAndBottom/>
-            <wp:docPr id="15" name="Hình ảnh 15"/>
+            <wp:docPr id="9" name="Hình ảnh 9"/>
             <wp:cNvGraphicFramePr>
               <a:graphicFrameLocks xmlns:a="http://schemas.openxmlformats.org/drawingml/2006/main" noChangeAspect="1"/>
             </wp:cNvGraphicFramePr>
@@ -1244,7 +1278,7 @@
               <a:graphicData uri="http://schemas.openxmlformats.org/drawingml/2006/picture">
                 <pic:pic xmlns:pic="http://schemas.openxmlformats.org/drawingml/2006/picture">
                   <pic:nvPicPr>
-                    <pic:cNvPr id="15" name="DeliveryOrder.jpg"/>
+                    <pic:cNvPr id="9" name="DeliveryOrder.jpg"/>
                     <pic:cNvPicPr/>
                   </pic:nvPicPr>
                   <pic:blipFill>
@@ -1274,23 +1308,6 @@
           </wp:anchor>
         </w:drawing>
       </w:r>
-      <w:r>
-        <w:t xml:space="preserve">Tham chiếu: [FR-01] </w:t>
-      </w:r>
-      <w:r>
-        <w:t>UC</w:t>
-      </w:r>
-      <w:r>
-        <w:t>CN-</w:t>
-      </w:r>
-      <w:r>
-        <w:t>33, UCCN-34, UCCN-35, UCCN-39</w:t>
-      </w:r>
-      <w:r>
-        <w:t>, CLS_25</w:t>
-      </w:r>
-      <w:bookmarkStart w:id="0" w:name="_GoBack"/>
-      <w:bookmarkEnd w:id="0"/>
     </w:p>
     <w:p>
       <w:pPr>
@@ -1300,16 +1317,6 @@
           <w:numId w:val="0"/>
         </w:numPr>
         <w:ind w:left="1296"/>
-      </w:pPr>
-    </w:p>
-    <w:p>
-      <w:pPr>
-        <w:pStyle w:val="TuNormal"/>
-        <w:numPr>
-          <w:ilvl w:val="0"/>
-          <w:numId w:val="0"/>
-        </w:numPr>
-        <w:ind w:left="1296"/>
         <w:rPr>
           <w:b/>
         </w:rPr>
@@ -1321,19 +1328,7 @@
         <w:rPr>
           <w:b/>
         </w:rPr>
-        <w:t>DCLS_</w:t>
-      </w:r>
-      <w:r>
-        <w:rPr>
-          <w:b/>
-        </w:rPr>
-        <w:t>Detailed</w:t>
-      </w:r>
-      <w:r>
-        <w:rPr>
-          <w:b/>
-        </w:rPr>
-        <w:t>DeliveryOrder</w:t>
+        <w:t>DCLS_DetailedDeliveryOrder</w:t>
       </w:r>
     </w:p>
     <w:p>
@@ -1364,24 +1359,26 @@
         </w:numPr>
         <w:ind w:left="1296"/>
       </w:pPr>
+    </w:p>
+    <w:p>
+      <w:pPr>
+        <w:pStyle w:val="TuNormal"/>
+        <w:numPr>
+          <w:ilvl w:val="0"/>
+          <w:numId w:val="0"/>
+        </w:numPr>
+        <w:ind w:left="1296"/>
+      </w:pPr>
       <w:r>
         <w:rPr>
           <w:noProof/>
         </w:rPr>
         <w:lastRenderedPageBreak/>
         <w:drawing>
-          <wp:anchor distT="0" distB="0" distL="114300" distR="114300" simplePos="0" relativeHeight="251666432" behindDoc="0" locked="0" layoutInCell="1" allowOverlap="1">
-            <wp:simplePos x="0" y="0"/>
-            <wp:positionH relativeFrom="column">
-              <wp:posOffset>819150</wp:posOffset>
-            </wp:positionH>
-            <wp:positionV relativeFrom="paragraph">
-              <wp:posOffset>0</wp:posOffset>
-            </wp:positionV>
-            <wp:extent cx="4400550" cy="5010150"/>
+          <wp:inline distT="0" distB="0" distL="0" distR="0">
+            <wp:extent cx="8229600" cy="2860040"/>
             <wp:effectExtent l="0" t="0" r="0" b="0"/>
-            <wp:wrapTopAndBottom/>
-            <wp:docPr id="14" name="Hình ảnh 14"/>
+            <wp:docPr id="10" name="Hình ảnh 10"/>
             <wp:cNvGraphicFramePr>
               <a:graphicFrameLocks xmlns:a="http://schemas.openxmlformats.org/drawingml/2006/main" noChangeAspect="1"/>
             </wp:cNvGraphicFramePr>
@@ -1389,7 +1386,121 @@
               <a:graphicData uri="http://schemas.openxmlformats.org/drawingml/2006/picture">
                 <pic:pic xmlns:pic="http://schemas.openxmlformats.org/drawingml/2006/picture">
                   <pic:nvPicPr>
-                    <pic:cNvPr id="14" name="DetailedDeliveryOrder.jpg"/>
+                    <pic:cNvPr id="10" name="DetailedDeliveryOrder.jpg"/>
+                    <pic:cNvPicPr/>
+                  </pic:nvPicPr>
+                  <pic:blipFill>
+                    <a:blip r:embed="rId11">
+                      <a:extLst>
+                        <a:ext uri="{28A0092B-C50C-407E-A947-70E740481C1C}">
+                          <a14:useLocalDpi xmlns:a14="http://schemas.microsoft.com/office/drawing/2010/main" val="0"/>
+                        </a:ext>
+                      </a:extLst>
+                    </a:blip>
+                    <a:stretch>
+                      <a:fillRect/>
+                    </a:stretch>
+                  </pic:blipFill>
+                  <pic:spPr>
+                    <a:xfrm>
+                      <a:off x="0" y="0"/>
+                      <a:ext cx="8229600" cy="2860040"/>
+                    </a:xfrm>
+                    <a:prstGeom prst="rect">
+                      <a:avLst/>
+                    </a:prstGeom>
+                  </pic:spPr>
+                </pic:pic>
+              </a:graphicData>
+            </a:graphic>
+          </wp:inline>
+        </w:drawing>
+      </w:r>
+    </w:p>
+    <w:p>
+      <w:pPr>
+        <w:pStyle w:val="TuNormal"/>
+        <w:numPr>
+          <w:ilvl w:val="0"/>
+          <w:numId w:val="0"/>
+        </w:numPr>
+        <w:ind w:left="1296"/>
+        <w:rPr>
+          <w:b/>
+        </w:rPr>
+      </w:pPr>
+      <w:r>
+        <w:t xml:space="preserve">Mã số: </w:t>
+      </w:r>
+      <w:r>
+        <w:rPr>
+          <w:b/>
+        </w:rPr>
+        <w:t>DCLS_Bill</w:t>
+      </w:r>
+    </w:p>
+    <w:p>
+      <w:pPr>
+        <w:pStyle w:val="TuNormal"/>
+        <w:numPr>
+          <w:ilvl w:val="0"/>
+          <w:numId w:val="0"/>
+        </w:numPr>
+        <w:ind w:left="1296"/>
+      </w:pPr>
+      <w:r>
+        <w:t>Tham chiếu: [</w:t>
+      </w:r>
+      <w:r>
+        <w:t>FR-01</w:t>
+      </w:r>
+      <w:r>
+        <w:t>]</w:t>
+      </w:r>
+      <w:r>
+        <w:t xml:space="preserve"> UCCN-36</w:t>
+      </w:r>
+      <w:r>
+        <w:t>, CSL_26</w:t>
+      </w:r>
+    </w:p>
+    <w:p>
+      <w:pPr>
+        <w:pStyle w:val="TuNormal"/>
+        <w:numPr>
+          <w:ilvl w:val="0"/>
+          <w:numId w:val="0"/>
+        </w:numPr>
+        <w:ind w:left="1296"/>
+      </w:pPr>
+    </w:p>
+    <w:p>
+      <w:pPr>
+        <w:pStyle w:val="TuNormal"/>
+        <w:numPr>
+          <w:ilvl w:val="0"/>
+          <w:numId w:val="0"/>
+        </w:numPr>
+        <w:ind w:left="1296"/>
+      </w:pPr>
+      <w:r>
+        <w:rPr>
+          <w:noProof/>
+        </w:rPr>
+        <w:lastRenderedPageBreak/>
+        <w:drawing>
+          <wp:inline distT="0" distB="0" distL="0" distR="0">
+            <wp:extent cx="8229600" cy="2604135"/>
+            <wp:effectExtent l="0" t="0" r="0" b="5715"/>
+            <wp:docPr id="11" name="Hình ảnh 11"/>
+            <wp:cNvGraphicFramePr>
+              <a:graphicFrameLocks xmlns:a="http://schemas.openxmlformats.org/drawingml/2006/main" noChangeAspect="1"/>
+            </wp:cNvGraphicFramePr>
+            <a:graphic xmlns:a="http://schemas.openxmlformats.org/drawingml/2006/main">
+              <a:graphicData uri="http://schemas.openxmlformats.org/drawingml/2006/picture">
+                <pic:pic xmlns:pic="http://schemas.openxmlformats.org/drawingml/2006/picture">
+                  <pic:nvPicPr>
+                    <pic:cNvPr id="11" name="Bill.jpg"/>
                     <pic:cNvPicPr/>
                   </pic:nvPicPr>
                   <pic:blipFill>
@@ -1407,7 +1518,7 @@
                   <pic:spPr>
                     <a:xfrm>
                       <a:off x="0" y="0"/>
-                      <a:ext cx="4400550" cy="5010150"/>
+                      <a:ext cx="8229600" cy="2604135"/>
                     </a:xfrm>
                     <a:prstGeom prst="rect">
                       <a:avLst/>
@@ -1416,7 +1527,7 @@
                 </pic:pic>
               </a:graphicData>
             </a:graphic>
-          </wp:anchor>
+          </wp:inline>
         </w:drawing>
       </w:r>
     </w:p>
@@ -1428,7 +1539,25 @@
           <w:numId w:val="0"/>
         </w:numPr>
         <w:ind w:left="1296"/>
-      </w:pPr>
+        <w:rPr>
+          <w:b/>
+        </w:rPr>
+      </w:pPr>
+      <w:r>
+        <w:t xml:space="preserve">Mã số: </w:t>
+      </w:r>
+      <w:r>
+        <w:rPr>
+          <w:b/>
+        </w:rPr>
+        <w:t>DCLS_</w:t>
+      </w:r>
+      <w:r>
+        <w:rPr>
+          <w:b/>
+        </w:rPr>
+        <w:t>Debt</w:t>
+      </w:r>
     </w:p>
     <w:p>
       <w:pPr>
@@ -1438,24 +1567,21 @@
           <w:numId w:val="0"/>
         </w:numPr>
         <w:ind w:left="1296"/>
-        <w:rPr>
-          <w:b/>
-        </w:rPr>
       </w:pPr>
       <w:r>
-        <w:t xml:space="preserve">Mã số: </w:t>
+        <w:t>Tham chiếu: [FR</w:t>
       </w:r>
       <w:r>
-        <w:rPr>
-          <w:b/>
-        </w:rPr>
-        <w:t>DCLS_</w:t>
+        <w:t>-01</w:t>
       </w:r>
       <w:r>
-        <w:rPr>
-          <w:b/>
-        </w:rPr>
-        <w:t>Bill</w:t>
+        <w:t>]</w:t>
+      </w:r>
+      <w:r>
+        <w:t xml:space="preserve"> UCCN-37</w:t>
+      </w:r>
+      <w:r>
+        <w:t>, CLS_03</w:t>
       </w:r>
     </w:p>
     <w:p>
@@ -1468,48 +1594,14 @@
         <w:ind w:left="1296"/>
       </w:pPr>
       <w:r>
-        <w:t>Tham chiếu: [</w:t>
-      </w:r>
-      <w:r>
-        <w:t>FR-01</w:t>
-      </w:r>
-      <w:r>
-        <w:t>]</w:t>
-      </w:r>
-      <w:r>
-        <w:t xml:space="preserve"> UCCN-36</w:t>
-      </w:r>
-      <w:r>
-        <w:t>, CSL_26</w:t>
-      </w:r>
-    </w:p>
-    <w:p>
-      <w:pPr>
-        <w:pStyle w:val="TuNormal"/>
-        <w:numPr>
-          <w:ilvl w:val="0"/>
-          <w:numId w:val="0"/>
-        </w:numPr>
-        <w:ind w:left="1296"/>
-      </w:pPr>
-      <w:r>
         <w:rPr>
           <w:noProof/>
         </w:rPr>
-        <w:lastRenderedPageBreak/>
         <w:drawing>
-          <wp:anchor distT="0" distB="0" distL="114300" distR="114300" simplePos="0" relativeHeight="251665408" behindDoc="0" locked="0" layoutInCell="1" allowOverlap="1">
-            <wp:simplePos x="0" y="0"/>
-            <wp:positionH relativeFrom="column">
-              <wp:posOffset>819150</wp:posOffset>
-            </wp:positionH>
-            <wp:positionV relativeFrom="paragraph">
-              <wp:posOffset>0</wp:posOffset>
-            </wp:positionV>
-            <wp:extent cx="3107690" cy="5943600"/>
-            <wp:effectExtent l="0" t="0" r="0" b="0"/>
-            <wp:wrapTopAndBottom/>
-            <wp:docPr id="13" name="Hình ảnh 13"/>
+          <wp:inline distT="0" distB="0" distL="0" distR="0">
+            <wp:extent cx="8229600" cy="1821815"/>
+            <wp:effectExtent l="0" t="0" r="0" b="6985"/>
+            <wp:docPr id="16" name="Hình ảnh 16"/>
             <wp:cNvGraphicFramePr>
               <a:graphicFrameLocks xmlns:a="http://schemas.openxmlformats.org/drawingml/2006/main" noChangeAspect="1"/>
             </wp:cNvGraphicFramePr>
@@ -1517,7 +1609,7 @@
               <a:graphicData uri="http://schemas.openxmlformats.org/drawingml/2006/picture">
                 <pic:pic xmlns:pic="http://schemas.openxmlformats.org/drawingml/2006/picture">
                   <pic:nvPicPr>
-                    <pic:cNvPr id="13" name="Bill.jpg"/>
+                    <pic:cNvPr id="16" name="Debt.jpg"/>
                     <pic:cNvPicPr/>
                   </pic:nvPicPr>
                   <pic:blipFill>
@@ -1535,7 +1627,7 @@
                   <pic:spPr>
                     <a:xfrm>
                       <a:off x="0" y="0"/>
-                      <a:ext cx="3107690" cy="5943600"/>
+                      <a:ext cx="8229600" cy="1821815"/>
                     </a:xfrm>
                     <a:prstGeom prst="rect">
                       <a:avLst/>
@@ -1544,7 +1636,7 @@
                 </pic:pic>
               </a:graphicData>
             </a:graphic>
-          </wp:anchor>
+          </wp:inline>
         </w:drawing>
       </w:r>
     </w:p>
@@ -1561,30 +1653,36 @@
     <w:p>
       <w:pPr>
         <w:pStyle w:val="TuNormal"/>
+      </w:pPr>
+      <w:r>
+        <w:t>Quản lý khách hàng</w:t>
+      </w:r>
+    </w:p>
+    <w:p>
+      <w:pPr>
+        <w:pStyle w:val="TuNormal"/>
         <w:numPr>
-          <w:ilvl w:val="0"/>
-          <w:numId w:val="0"/>
+          <w:ilvl w:val="2"/>
+          <w:numId w:val="17"/>
         </w:numPr>
-        <w:ind w:left="1296"/>
-        <w:rPr>
-          <w:b/>
-        </w:rPr>
       </w:pPr>
       <w:r>
-        <w:t xml:space="preserve">Mã số: </w:t>
+        <w:t>Sơ đồ hệ thống</w:t>
       </w:r>
+    </w:p>
+    <w:p>
+      <w:pPr>
+        <w:pStyle w:val="TuNormal"/>
+        <w:numPr>
+          <w:ilvl w:val="2"/>
+          <w:numId w:val="17"/>
+        </w:numPr>
+      </w:pPr>
       <w:r>
-        <w:rPr>
-          <w:b/>
-        </w:rPr>
-        <w:t>DCLS_</w:t>
+        <w:t>Sơ đồ lớp chi tiết – Quản lý khách hàng</w:t>
       </w:r>
-      <w:r>
-        <w:rPr>
-          <w:b/>
-        </w:rPr>
-        <w:t>Debt</w:t>
-      </w:r>
+      <w:bookmarkStart w:id="0" w:name="_GoBack"/>
+      <w:bookmarkEnd w:id="0"/>
     </w:p>
     <w:p>
       <w:pPr>
@@ -1594,143 +1692,12 @@
           <w:numId w:val="0"/>
         </w:numPr>
         <w:ind w:left="1296"/>
+        <w:rPr>
+          <w:b/>
+        </w:rPr>
       </w:pPr>
       <w:r>
-        <w:t>Tham chiếu: [FR</w:t>
-      </w:r>
-      <w:r>
-        <w:t>-01</w:t>
-      </w:r>
-      <w:r>
-        <w:t>]</w:t>
-      </w:r>
-      <w:r>
-        <w:t xml:space="preserve"> UCCN-37</w:t>
-      </w:r>
-      <w:r>
-        <w:t>, CLS_03</w:t>
-      </w:r>
-    </w:p>
-    <w:p>
-      <w:pPr>
-        <w:pStyle w:val="TuNormal"/>
-        <w:numPr>
-          <w:ilvl w:val="0"/>
-          <w:numId w:val="0"/>
-        </w:numPr>
-        <w:ind w:left="1296"/>
-      </w:pPr>
-      <w:r>
-        <w:rPr>
-          <w:noProof/>
-        </w:rPr>
         <w:lastRenderedPageBreak/>
-        <w:drawing>
-          <wp:anchor distT="0" distB="0" distL="114300" distR="114300" simplePos="0" relativeHeight="251664384" behindDoc="0" locked="0" layoutInCell="1" allowOverlap="1">
-            <wp:simplePos x="0" y="0"/>
-            <wp:positionH relativeFrom="column">
-              <wp:posOffset>819150</wp:posOffset>
-            </wp:positionH>
-            <wp:positionV relativeFrom="paragraph">
-              <wp:posOffset>0</wp:posOffset>
-            </wp:positionV>
-            <wp:extent cx="3185795" cy="5943600"/>
-            <wp:effectExtent l="0" t="0" r="0" b="0"/>
-            <wp:wrapTopAndBottom/>
-            <wp:docPr id="12" name="Hình ảnh 12"/>
-            <wp:cNvGraphicFramePr>
-              <a:graphicFrameLocks xmlns:a="http://schemas.openxmlformats.org/drawingml/2006/main" noChangeAspect="1"/>
-            </wp:cNvGraphicFramePr>
-            <a:graphic xmlns:a="http://schemas.openxmlformats.org/drawingml/2006/main">
-              <a:graphicData uri="http://schemas.openxmlformats.org/drawingml/2006/picture">
-                <pic:pic xmlns:pic="http://schemas.openxmlformats.org/drawingml/2006/picture">
-                  <pic:nvPicPr>
-                    <pic:cNvPr id="12" name="Debt.jpg"/>
-                    <pic:cNvPicPr/>
-                  </pic:nvPicPr>
-                  <pic:blipFill>
-                    <a:blip r:embed="rId14">
-                      <a:extLst>
-                        <a:ext uri="{28A0092B-C50C-407E-A947-70E740481C1C}">
-                          <a14:useLocalDpi xmlns:a14="http://schemas.microsoft.com/office/drawing/2010/main" val="0"/>
-                        </a:ext>
-                      </a:extLst>
-                    </a:blip>
-                    <a:stretch>
-                      <a:fillRect/>
-                    </a:stretch>
-                  </pic:blipFill>
-                  <pic:spPr>
-                    <a:xfrm>
-                      <a:off x="0" y="0"/>
-                      <a:ext cx="3185795" cy="5943600"/>
-                    </a:xfrm>
-                    <a:prstGeom prst="rect">
-                      <a:avLst/>
-                    </a:prstGeom>
-                  </pic:spPr>
-                </pic:pic>
-              </a:graphicData>
-            </a:graphic>
-          </wp:anchor>
-        </w:drawing>
-      </w:r>
-    </w:p>
-    <w:p>
-      <w:pPr>
-        <w:pStyle w:val="TuNormal"/>
-        <w:numPr>
-          <w:ilvl w:val="0"/>
-          <w:numId w:val="0"/>
-        </w:numPr>
-        <w:ind w:left="1296"/>
-      </w:pPr>
-    </w:p>
-    <w:p>
-      <w:pPr>
-        <w:pStyle w:val="TuNormal"/>
-      </w:pPr>
-      <w:r>
-        <w:t>Quản lý khách hàng</w:t>
-      </w:r>
-    </w:p>
-    <w:p>
-      <w:pPr>
-        <w:pStyle w:val="TuNormal"/>
-        <w:numPr>
-          <w:ilvl w:val="2"/>
-          <w:numId w:val="17"/>
-        </w:numPr>
-      </w:pPr>
-      <w:r>
-        <w:t>Sơ đồ hệ thống</w:t>
-      </w:r>
-    </w:p>
-    <w:p>
-      <w:pPr>
-        <w:pStyle w:val="TuNormal"/>
-        <w:numPr>
-          <w:ilvl w:val="2"/>
-          <w:numId w:val="17"/>
-        </w:numPr>
-      </w:pPr>
-      <w:r>
-        <w:t>Sơ đồ lớp chi tiết – Quản lý khách hàng</w:t>
-      </w:r>
-    </w:p>
-    <w:p>
-      <w:pPr>
-        <w:pStyle w:val="TuNormal"/>
-        <w:numPr>
-          <w:ilvl w:val="0"/>
-          <w:numId w:val="0"/>
-        </w:numPr>
-        <w:ind w:left="1296"/>
-        <w:rPr>
-          <w:b/>
-        </w:rPr>
-      </w:pPr>
-      <w:r>
         <w:t xml:space="preserve">Mã số: </w:t>
       </w:r>
       <w:r>
@@ -5802,7 +5769,7 @@
 </file>
 
 <file path=customXml/itemProps2.xml><?xml version="1.0" encoding="utf-8"?>
-<ds:datastoreItem xmlns:ds="http://schemas.openxmlformats.org/officeDocument/2006/customXml" ds:itemID="{838C964E-C1FD-4D27-8065-553A41A0DE15}">
+<ds:datastoreItem xmlns:ds="http://schemas.openxmlformats.org/officeDocument/2006/customXml" ds:itemID="{C08139C5-0A10-4729-902D-DF49132DAE7D}">
   <ds:schemaRefs>
     <ds:schemaRef ds:uri="http://schemas.openxmlformats.org/officeDocument/2006/bibliography"/>
   </ds:schemaRefs>

</xml_diff>